<commit_message>
fixed the last page diff error (use app_signed.hex instead). fixed boot validating error. fixed revert swap mode after reset
</commit_message>
<xml_diff>
--- a/Detools 测试.docx
+++ b/Detools 测试.docx
@@ -21,7 +21,6 @@
         </w:rPr>
         <w:t>本文档基于</w:t>
       </w:r>
-      <w:proofErr w:type="spellStart"/>
       <w:r>
         <w:rPr>
           <w:b/>
@@ -29,84 +28,74 @@
           <w:sz w:val="28"/>
           <w:szCs w:val="28"/>
         </w:rPr>
-        <w:t>detools</w:t>
-      </w:r>
-      <w:proofErr w:type="spellEnd"/>
-      <w:r>
-        <w:rPr>
+        <w:t xml:space="preserve">detools </w:t>
+      </w:r>
+      <w:r>
+        <w:rPr>
+          <w:rFonts w:hint="eastAsia"/>
           <w:b/>
           <w:bCs/>
           <w:sz w:val="28"/>
           <w:szCs w:val="28"/>
         </w:rPr>
-        <w:t xml:space="preserve"> </w:t>
-      </w:r>
-      <w:r>
-        <w:rPr>
-          <w:rFonts w:hint="eastAsia"/>
+        <w:t>开源算法，可用于测试对二进制文件的差分升级测试。</w:t>
+      </w:r>
+    </w:p>
+    <w:p>
+      <w:pPr>
+        <w:rPr>
+          <w:b/>
+          <w:bCs/>
+          <w:szCs w:val="21"/>
+        </w:rPr>
+      </w:pPr>
+    </w:p>
+    <w:p>
+      <w:pPr>
+        <w:rPr>
+          <w:b/>
+          <w:bCs/>
+          <w:szCs w:val="21"/>
+        </w:rPr>
+      </w:pPr>
+    </w:p>
+    <w:p>
+      <w:pPr>
+        <w:rPr>
+          <w:b/>
+          <w:bCs/>
+          <w:szCs w:val="21"/>
+        </w:rPr>
+      </w:pPr>
+    </w:p>
+    <w:p>
+      <w:pPr>
+        <w:rPr>
+          <w:rFonts w:asciiTheme="majorEastAsia" w:eastAsiaTheme="majorEastAsia" w:hAnsiTheme="majorEastAsia"/>
           <w:b/>
           <w:bCs/>
           <w:sz w:val="28"/>
           <w:szCs w:val="28"/>
         </w:rPr>
-        <w:t>开源算法，可用于测试对二进制文件的差分升级测试。</w:t>
-      </w:r>
-    </w:p>
-    <w:p>
-      <w:pPr>
-        <w:rPr>
-          <w:b/>
-          <w:bCs/>
-          <w:szCs w:val="21"/>
-        </w:rPr>
-      </w:pPr>
-    </w:p>
-    <w:p>
-      <w:pPr>
-        <w:rPr>
-          <w:b/>
-          <w:bCs/>
-          <w:szCs w:val="21"/>
-        </w:rPr>
-      </w:pPr>
-    </w:p>
-    <w:p>
-      <w:pPr>
-        <w:rPr>
-          <w:b/>
-          <w:bCs/>
-          <w:szCs w:val="21"/>
-        </w:rPr>
-      </w:pPr>
-    </w:p>
-    <w:p>
-      <w:pPr>
-        <w:rPr>
-          <w:rFonts w:asciiTheme="majorEastAsia" w:eastAsiaTheme="majorEastAsia" w:hAnsiTheme="majorEastAsia"/>
+      </w:pPr>
+      <w:r>
+        <w:rPr>
+          <w:rFonts w:eastAsiaTheme="minorHAnsi"/>
           <w:b/>
           <w:bCs/>
           <w:sz w:val="28"/>
           <w:szCs w:val="28"/>
         </w:rPr>
-      </w:pPr>
-      <w:r>
-        <w:rPr>
-          <w:rFonts w:eastAsiaTheme="minorHAnsi"/>
+        <w:t>Delta firmware updates</w:t>
+      </w:r>
+      <w:r>
+        <w:rPr>
+          <w:rFonts w:asciiTheme="majorEastAsia" w:eastAsiaTheme="majorEastAsia" w:hAnsiTheme="majorEastAsia"/>
           <w:b/>
           <w:bCs/>
           <w:sz w:val="28"/>
           <w:szCs w:val="28"/>
         </w:rPr>
-        <w:t>Delta firmware updates</w:t>
-      </w:r>
-      <w:r>
-        <w:rPr>
-          <w:rFonts w:asciiTheme="majorEastAsia" w:eastAsiaTheme="majorEastAsia" w:hAnsiTheme="majorEastAsia"/>
-          <w:b/>
-          <w:bCs/>
-          <w:sz w:val="28"/>
-          <w:szCs w:val="28"/>
-        </w:rPr>
         <w:t>:</w:t>
       </w:r>
     </w:p>
@@ -115,21 +104,7 @@
         <w:rPr>
           <w:rFonts w:hint="eastAsia"/>
         </w:rPr>
-        <w:t>首先用</w:t>
-      </w:r>
-      <w:proofErr w:type="spellStart"/>
-      <w:r>
-        <w:rPr>
-          <w:rFonts w:hint="eastAsia"/>
-        </w:rPr>
-        <w:t>VSCode</w:t>
-      </w:r>
-      <w:proofErr w:type="spellEnd"/>
-      <w:r>
-        <w:rPr>
-          <w:rFonts w:hint="eastAsia"/>
-        </w:rPr>
-        <w:t>或者命令行编译出两个不同的binary</w:t>
+        <w:t>首先用VSCode或者命令行编译出两个不同的binary</w:t>
       </w:r>
       <w:r>
         <w:t xml:space="preserve"> </w:t>
@@ -138,36 +113,20 @@
         <w:rPr>
           <w:rFonts w:hint="eastAsia"/>
         </w:rPr>
-        <w:t>升级文件，其中一个为源文件（</w:t>
-      </w:r>
-      <w:proofErr w:type="spellStart"/>
-      <w:r>
-        <w:rPr>
-          <w:rFonts w:hint="eastAsia"/>
-        </w:rPr>
-        <w:t>so</w:t>
+        <w:t>升级文件，其中一个为源文件（so</w:t>
       </w:r>
       <w:r>
         <w:t>urce.bin</w:t>
       </w:r>
-      <w:proofErr w:type="spellEnd"/>
-      <w:r>
-        <w:rPr>
-          <w:rFonts w:hint="eastAsia"/>
-        </w:rPr>
-        <w:t>）,另一个为目的文件（</w:t>
-      </w:r>
-      <w:proofErr w:type="spellStart"/>
-      <w:r>
-        <w:rPr>
-          <w:rFonts w:hint="eastAsia"/>
-        </w:rPr>
-        <w:t>t</w:t>
+      <w:r>
+        <w:rPr>
+          <w:rFonts w:hint="eastAsia"/>
+        </w:rPr>
+        <w:t>）,另一个为目的文件（t</w:t>
       </w:r>
       <w:r>
         <w:t>arget.bin</w:t>
       </w:r>
-      <w:proofErr w:type="spellEnd"/>
       <w:r>
         <w:rPr>
           <w:rFonts w:hint="eastAsia"/>
@@ -181,19 +140,11 @@
         <w:rPr>
           <w:rFonts w:hint="eastAsia"/>
         </w:rPr>
-        <w:t>并基于这两个文件生成差分包（</w:t>
-      </w:r>
-      <w:proofErr w:type="spellStart"/>
-      <w:r>
-        <w:rPr>
-          <w:rFonts w:hint="eastAsia"/>
-        </w:rPr>
-        <w:t>patch</w:t>
+        <w:t>并基于这两个文件生成差分包（patch</w:t>
       </w:r>
       <w:r>
         <w:t>.bin</w:t>
       </w:r>
-      <w:proofErr w:type="spellEnd"/>
       <w:r>
         <w:rPr>
           <w:rFonts w:hint="eastAsia"/>
@@ -213,21 +164,7 @@
         <w:rPr>
           <w:rFonts w:hint="eastAsia"/>
         </w:rPr>
-        <w:t>）。当MCU重启后会</w:t>
-      </w:r>
-      <w:proofErr w:type="gramStart"/>
-      <w:r>
-        <w:rPr>
-          <w:rFonts w:hint="eastAsia"/>
-        </w:rPr>
-        <w:t>检查此</w:t>
-      </w:r>
-      <w:proofErr w:type="gramEnd"/>
-      <w:r>
-        <w:rPr>
-          <w:rFonts w:hint="eastAsia"/>
-        </w:rPr>
-        <w:t>块flash区中差分文件是否有效，</w:t>
+        <w:t>）。当MCU重启后会检查此块flash区中差分文件是否有效，</w:t>
       </w:r>
       <w:r>
         <w:rPr>
@@ -310,19 +247,11 @@
       <w:r>
         <w:t xml:space="preserve"> </w:t>
       </w:r>
-      <w:proofErr w:type="spellStart"/>
-      <w:r>
-        <w:rPr>
-          <w:rFonts w:hint="eastAsia"/>
-        </w:rPr>
-        <w:t>patch.bin</w:t>
-      </w:r>
-      <w:proofErr w:type="spellEnd"/>
-      <w:r>
-        <w:rPr>
-          <w:rFonts w:hint="eastAsia"/>
-        </w:rPr>
-        <w:t>的操作</w:t>
+      <w:r>
+        <w:rPr>
+          <w:rFonts w:hint="eastAsia"/>
+        </w:rPr>
+        <w:t>patch.bin的操作</w:t>
       </w:r>
       <w:r>
         <w:rPr>
@@ -346,36 +275,20 @@
         <w:rPr>
           <w:rFonts w:hint="eastAsia"/>
         </w:rPr>
-        <w:t>将旧的image（</w:t>
-      </w:r>
-      <w:proofErr w:type="spellStart"/>
-      <w:r>
-        <w:rPr>
-          <w:rFonts w:hint="eastAsia"/>
-        </w:rPr>
-        <w:t>source</w:t>
+        <w:t>将旧的image（source</w:t>
       </w:r>
       <w:r>
         <w:t>.bin</w:t>
       </w:r>
-      <w:proofErr w:type="spellEnd"/>
-      <w:r>
-        <w:rPr>
-          <w:rFonts w:hint="eastAsia"/>
-        </w:rPr>
-        <w:t>）和</w:t>
-      </w:r>
-      <w:proofErr w:type="spellStart"/>
-      <w:r>
-        <w:rPr>
-          <w:rFonts w:hint="eastAsia"/>
-        </w:rPr>
-        <w:t>patch</w:t>
+      <w:r>
+        <w:rPr>
+          <w:rFonts w:hint="eastAsia"/>
+        </w:rPr>
+        <w:t>）和patch</w:t>
       </w:r>
       <w:r>
         <w:t>.bin</w:t>
       </w:r>
-      <w:proofErr w:type="spellEnd"/>
       <w:r>
         <w:rPr>
           <w:rFonts w:hint="eastAsia"/>
@@ -407,21 +320,7 @@
         <w:rPr>
           <w:rFonts w:hint="eastAsia"/>
         </w:rPr>
-        <w:t>设备重</w:t>
-      </w:r>
-      <w:proofErr w:type="gramStart"/>
-      <w:r>
-        <w:rPr>
-          <w:rFonts w:hint="eastAsia"/>
-        </w:rPr>
-        <w:t>启完成</w:t>
-      </w:r>
-      <w:proofErr w:type="gramEnd"/>
-      <w:r>
-        <w:rPr>
-          <w:rFonts w:hint="eastAsia"/>
-        </w:rPr>
-        <w:t>升级，整个过程支持掉电保护。</w:t>
+        <w:t>设备重启完成升级，整个过程支持掉电保护。</w:t>
       </w:r>
     </w:p>
     <w:p/>
@@ -677,7 +576,6 @@
         </w:rPr>
         <w:t xml:space="preserve"> </w:t>
       </w:r>
-      <w:proofErr w:type="spellStart"/>
       <w:r>
         <w:rPr>
           <w:rFonts w:hint="eastAsia"/>
@@ -688,7 +586,6 @@
         </w:rPr>
         <w:t>single_slot</w:t>
       </w:r>
-      <w:proofErr w:type="spellEnd"/>
     </w:p>
     <w:p>
       <w:pPr>
@@ -725,50 +622,17 @@
           <w:szCs w:val="21"/>
           <w:highlight w:val="yellow"/>
         </w:rPr>
-        <w:t>安装</w:t>
-      </w:r>
-      <w:proofErr w:type="spellStart"/>
-      <w:r>
-        <w:rPr>
-          <w:rFonts w:hint="eastAsia"/>
-          <w:b/>
-          <w:bCs/>
-          <w:szCs w:val="21"/>
-          <w:highlight w:val="yellow"/>
-        </w:rPr>
-        <w:t>detool</w:t>
-      </w:r>
-      <w:proofErr w:type="spellEnd"/>
-      <w:r>
-        <w:rPr>
-          <w:rFonts w:hint="eastAsia"/>
-          <w:b/>
-          <w:bCs/>
-          <w:szCs w:val="21"/>
-          <w:highlight w:val="yellow"/>
-        </w:rPr>
-        <w:t>工具，在python环境下执行 “p</w:t>
-      </w:r>
-      <w:r>
-        <w:rPr>
-          <w:b/>
-          <w:bCs/>
-          <w:szCs w:val="21"/>
-          <w:highlight w:val="yellow"/>
-        </w:rPr>
-        <w:t xml:space="preserve">ip install –user </w:t>
-      </w:r>
-      <w:proofErr w:type="spellStart"/>
-      <w:r>
-        <w:rPr>
-          <w:b/>
-          <w:bCs/>
-          <w:szCs w:val="21"/>
-          <w:highlight w:val="yellow"/>
-        </w:rPr>
-        <w:t>detools</w:t>
-      </w:r>
-      <w:proofErr w:type="spellEnd"/>
+        <w:t>安装detool工具，在python环境下执行 “p</w:t>
+      </w:r>
+      <w:r>
+        <w:rPr>
+          <w:b/>
+          <w:bCs/>
+          <w:szCs w:val="21"/>
+          <w:highlight w:val="yellow"/>
+        </w:rPr>
+        <w:t>ip install –user detools</w:t>
+      </w:r>
       <w:r>
         <w:rPr>
           <w:rFonts w:hint="eastAsia"/>
@@ -783,7 +647,6 @@
     <w:p>
       <w:pPr>
         <w:rPr>
-          <w:rFonts w:hint="eastAsia"/>
           <w:b/>
           <w:bCs/>
           <w:szCs w:val="21"/>
@@ -825,34 +688,7 @@
           <w:szCs w:val="21"/>
           <w:highlight w:val="yellow"/>
         </w:rPr>
-        <w:t>zephyr</w:t>
-      </w:r>
-      <w:r>
-        <w:rPr>
-          <w:b/>
-          <w:bCs/>
-          <w:szCs w:val="21"/>
-          <w:highlight w:val="yellow"/>
-        </w:rPr>
-        <w:t>/</w:t>
-      </w:r>
-      <w:r>
-        <w:rPr>
-          <w:b/>
-          <w:bCs/>
-          <w:szCs w:val="21"/>
-          <w:highlight w:val="yellow"/>
-        </w:rPr>
-        <w:t>scripts</w:t>
-      </w:r>
-      <w:r>
-        <w:rPr>
-          <w:b/>
-          <w:bCs/>
-          <w:szCs w:val="21"/>
-          <w:highlight w:val="yellow"/>
-        </w:rPr>
-        <w:t xml:space="preserve">/patch.exe </w:t>
+        <w:t xml:space="preserve">zephyr/scripts/patch.exe </w:t>
       </w:r>
       <w:r>
         <w:rPr>
@@ -916,14 +752,27 @@
         <w:ind w:firstLineChars="0"/>
       </w:pPr>
       <w:bookmarkStart w:id="0" w:name="_Hlk116994082"/>
-      <w:proofErr w:type="spellStart"/>
-      <w:r>
-        <w:rPr>
-          <w:rFonts w:hint="eastAsia"/>
-        </w:rPr>
-        <w:t>VSCode</w:t>
-      </w:r>
-      <w:proofErr w:type="spellEnd"/>
+      <w:r>
+        <w:rPr>
+          <w:rFonts w:hint="eastAsia"/>
+        </w:rPr>
+        <w:t>生成差分文件。差分文件是由原始文件和目标文件的差值比较而来。原始文件是原始工程编译后得到的：app_signed.hex，将此文件转成：app_signed.bin</w:t>
+      </w:r>
+      <w:r>
+        <w:rPr>
+          <w:rFonts w:hint="eastAsia"/>
+        </w:rPr>
+        <w:t>（转换命令：</w:t>
+      </w:r>
+      <w:r>
+        <w:t xml:space="preserve">arm-none-eabi-objcopy --input-target=ihex --output-target=binary --gap-fill=0xff </w:t>
+      </w:r>
+      <w:r>
+        <w:rPr>
+          <w:rFonts w:hint="eastAsia"/>
+        </w:rPr>
+        <w:t>app_signed.hex</w:t>
+      </w:r>
       <w:r>
         <w:t xml:space="preserve"> </w:t>
       </w:r>
@@ -931,126 +780,88 @@
         <w:rPr>
           <w:rFonts w:hint="eastAsia"/>
         </w:rPr>
-        <w:t>编译</w:t>
-      </w:r>
-      <w:r>
-        <w:rPr>
-          <w:rFonts w:hint="eastAsia"/>
-        </w:rPr>
-        <w:t>先后</w:t>
-      </w:r>
-      <w:r>
-        <w:rPr>
-          <w:rFonts w:hint="eastAsia"/>
-        </w:rPr>
-        <w:t>生成两个不同的</w:t>
-      </w:r>
-      <w:proofErr w:type="spellStart"/>
-      <w:r>
-        <w:rPr>
-          <w:rFonts w:hint="eastAsia"/>
-        </w:rPr>
-        <w:t>app_</w:t>
-      </w:r>
-      <w:r>
-        <w:t>update.bin</w:t>
-      </w:r>
-      <w:proofErr w:type="spellEnd"/>
-      <w:r>
-        <w:rPr>
-          <w:rFonts w:hint="eastAsia"/>
-        </w:rPr>
-        <w:t>文件， 并将其拷入工程目录下的</w:t>
-      </w:r>
-      <w:r>
-        <w:t>binaries\</w:t>
-      </w:r>
-      <w:proofErr w:type="spellStart"/>
-      <w:r>
-        <w:t>signed_images</w:t>
-      </w:r>
-      <w:proofErr w:type="spellEnd"/>
-      <w:r>
-        <w:rPr>
-          <w:rFonts w:hint="eastAsia"/>
-        </w:rPr>
-        <w:t>文件夹，将其中一个改为</w:t>
-      </w:r>
-      <w:proofErr w:type="spellStart"/>
-      <w:r>
-        <w:rPr>
-          <w:rFonts w:hint="eastAsia"/>
-        </w:rPr>
-        <w:t>source</w:t>
-      </w:r>
-      <w:r>
-        <w:t>_version</w:t>
+        <w:t>app_signed</w:t>
       </w:r>
       <w:r>
         <w:t>.bin</w:t>
       </w:r>
-      <w:proofErr w:type="spellEnd"/>
-      <w:r>
-        <w:rPr>
-          <w:rFonts w:hint="eastAsia"/>
-        </w:rPr>
-        <w:t>即源文件</w:t>
-      </w:r>
-      <w:r>
-        <w:rPr>
-          <w:rFonts w:hint="eastAsia"/>
-        </w:rPr>
-        <w:t>,如source</w:t>
-      </w:r>
-      <w:r>
-        <w:t>_1.0.0;</w:t>
-      </w:r>
-      <w:r>
-        <w:rPr>
-          <w:rFonts w:hint="eastAsia"/>
-        </w:rPr>
-        <w:t>另一个改为</w:t>
-      </w:r>
-      <w:proofErr w:type="spellStart"/>
-      <w:r>
-        <w:rPr>
-          <w:rFonts w:hint="eastAsia"/>
-        </w:rPr>
-        <w:t>t</w:t>
-      </w:r>
-      <w:r>
-        <w:t>arget</w:t>
-      </w:r>
-      <w:r>
-        <w:t>_version</w:t>
+      <w:r>
+        <w:rPr>
+          <w:rFonts w:hint="eastAsia"/>
+        </w:rPr>
+        <w:t>）</w:t>
+      </w:r>
+      <w:r>
+        <w:rPr>
+          <w:rFonts w:hint="eastAsia"/>
+        </w:rPr>
+        <w:t>，然后改名为source_xxx.bin，比如source_1</w:t>
+      </w:r>
+      <w:r>
+        <w:t>.0.0</w:t>
+      </w:r>
+      <w:r>
+        <w:rPr>
+          <w:rFonts w:hint="eastAsia"/>
+        </w:rPr>
+        <w:t>.</w:t>
+      </w:r>
+      <w:r>
+        <w:t>bin</w:t>
+      </w:r>
+      <w:r>
+        <w:rPr>
+          <w:rFonts w:hint="eastAsia"/>
+        </w:rPr>
+        <w:t>。修改原始工程，再次编译，得到目标文件：app_update.bin，将其改名为target_xxx.bin，比如target_2.0.0</w:t>
       </w:r>
       <w:r>
         <w:t>.bin</w:t>
       </w:r>
-      <w:proofErr w:type="spellEnd"/>
-      <w:r>
-        <w:rPr>
-          <w:rFonts w:hint="eastAsia"/>
-        </w:rPr>
-        <w:t>即目标文件</w:t>
-      </w:r>
-      <w:r>
-        <w:rPr>
-          <w:rFonts w:hint="eastAsia"/>
-        </w:rPr>
-        <w:t>,如t</w:t>
-      </w:r>
-      <w:r>
-        <w:t>arget_2.0.0</w:t>
-      </w:r>
-      <w:r>
-        <w:t xml:space="preserve">.(version </w:t>
-      </w:r>
-      <w:r>
-        <w:rPr>
-          <w:rFonts w:hint="eastAsia"/>
-        </w:rPr>
-        <w:t>是你的版本信息，支持各种格式)</w:t>
+      <w:r>
+        <w:rPr>
+          <w:rFonts w:hint="eastAsia"/>
+        </w:rPr>
+        <w:t>，将source_xxx.bin和target_xxx.bin拷贝到</w:t>
+      </w:r>
+      <w:r>
+        <w:t>binaries\signed_images</w:t>
+      </w:r>
+      <w:r>
+        <w:rPr>
+          <w:rFonts w:hint="eastAsia"/>
+        </w:rPr>
+        <w:t>。然后执行</w:t>
+      </w:r>
+      <w:r>
+        <w:t>scripts</w:t>
+      </w:r>
+      <w:r>
+        <w:t>/patch.exe</w:t>
+      </w:r>
+      <w:r>
+        <w:rPr>
+          <w:rFonts w:hint="eastAsia"/>
+        </w:rPr>
+        <w:t>，将在目录</w:t>
+      </w:r>
+      <w:r>
+        <w:t>binaries</w:t>
+      </w:r>
+      <w:r>
+        <w:t>/</w:t>
+      </w:r>
+      <w:r>
+        <w:t>patches</w:t>
+      </w:r>
+      <w:r>
+        <w:rPr>
+          <w:rFonts w:hint="eastAsia"/>
+        </w:rPr>
+        <w:t>自动生成差分文件，请使用差分文件</w:t>
+      </w:r>
+      <w:r>
+        <w:t>signed_patch.bin</w:t>
       </w:r>
     </w:p>
     <w:bookmarkEnd w:id="0"/>
@@ -1067,55 +878,13 @@
         <w:rPr>
           <w:rFonts w:hint="eastAsia"/>
         </w:rPr>
-        <w:t>烧录bootloader文件，可直接用</w:t>
-      </w:r>
-      <w:proofErr w:type="spellStart"/>
-      <w:r>
-        <w:rPr>
-          <w:rFonts w:hint="eastAsia"/>
-        </w:rPr>
-        <w:t>VSCode</w:t>
-      </w:r>
-      <w:proofErr w:type="spellEnd"/>
-      <w:r>
-        <w:rPr>
-          <w:rFonts w:hint="eastAsia"/>
-        </w:rPr>
-        <w:t>烧录编译好的工程，因为已经</w:t>
-      </w:r>
-      <w:r>
-        <w:rPr>
-          <w:rFonts w:hint="eastAsia"/>
-        </w:rPr>
-        <w:t>使能了</w:t>
-      </w:r>
-      <w:proofErr w:type="spellStart"/>
-      <w:r>
-        <w:rPr>
-          <w:rFonts w:hint="eastAsia"/>
-        </w:rPr>
-        <w:t>MCUBoot</w:t>
-      </w:r>
-      <w:proofErr w:type="spellEnd"/>
-      <w:r>
-        <w:rPr>
-          <w:rFonts w:hint="eastAsia"/>
-        </w:rPr>
-        <w:t>宏，所以会自动将</w:t>
-      </w:r>
-      <w:proofErr w:type="spellStart"/>
-      <w:r>
-        <w:rPr>
-          <w:rFonts w:hint="eastAsia"/>
-        </w:rPr>
-        <w:t>MCUBoot</w:t>
-      </w:r>
-      <w:proofErr w:type="spellEnd"/>
-      <w:r>
-        <w:rPr>
-          <w:rFonts w:hint="eastAsia"/>
-        </w:rPr>
-        <w:t>一起烧录；</w:t>
+        <w:t>烧录bootloader文件，可直接用VSCode烧录编译好的工程，因为已经</w:t>
+      </w:r>
+      <w:r>
+        <w:rPr>
+          <w:rFonts w:hint="eastAsia"/>
+        </w:rPr>
+        <w:t>使能了MCUBoot宏，所以会自动将MCUBoot一起烧录；</w:t>
       </w:r>
     </w:p>
     <w:p>
@@ -1221,7 +990,6 @@
           <w:rFonts w:eastAsiaTheme="minorHAnsi"/>
         </w:rPr>
       </w:pPr>
-      <w:proofErr w:type="gramStart"/>
       <w:r>
         <w:rPr>
           <w:rFonts w:eastAsiaTheme="minorHAnsi" w:hint="eastAsia"/>
@@ -1232,14 +1000,7 @@
         <w:rPr>
           <w:rFonts w:eastAsiaTheme="minorHAnsi" w:hint="eastAsia"/>
         </w:rPr>
-        <w:t>差分</w:t>
-      </w:r>
-      <w:proofErr w:type="gramEnd"/>
-      <w:r>
-        <w:rPr>
-          <w:rFonts w:eastAsiaTheme="minorHAnsi" w:hint="eastAsia"/>
-        </w:rPr>
-        <w:t>文件</w:t>
+        <w:t>差分文件</w:t>
       </w:r>
       <w:r>
         <w:rPr>
@@ -1272,9 +1033,14 @@
           <w:szCs w:val="21"/>
           <w:shd w:val="clear" w:color="auto" w:fill="FFFFFF"/>
         </w:rPr>
-        <w:t>4G/</w:t>
-      </w:r>
-      <w:proofErr w:type="spellStart"/>
+        <w:t>4G/WiFi/蓝牙/NFC/Zigbee/NB-IoT</w:t>
+      </w:r>
+      <w:r>
+        <w:rPr>
+          <w:rFonts w:eastAsiaTheme="minorHAnsi" w:hint="eastAsia"/>
+        </w:rPr>
+        <w:t>等OTA方式，</w:t>
+      </w:r>
       <w:r>
         <w:rPr>
           <w:rFonts w:eastAsiaTheme="minorHAnsi" w:hint="eastAsia"/>
@@ -1282,9 +1048,8 @@
           <w:szCs w:val="21"/>
           <w:shd w:val="clear" w:color="auto" w:fill="FFFFFF"/>
         </w:rPr>
-        <w:t>WiFi</w:t>
-      </w:r>
-      <w:proofErr w:type="spellEnd"/>
+        <w:t>也可以通过有线方式进行升级，比如通过UART，USB或者SPI通信接口来</w:t>
+      </w:r>
       <w:r>
         <w:rPr>
           <w:rFonts w:eastAsiaTheme="minorHAnsi" w:hint="eastAsia"/>
@@ -1292,9 +1057,17 @@
           <w:szCs w:val="21"/>
           <w:shd w:val="clear" w:color="auto" w:fill="FFFFFF"/>
         </w:rPr>
-        <w:t>/</w:t>
-      </w:r>
-      <w:proofErr w:type="gramStart"/>
+        <w:t>烧写patch</w:t>
+      </w:r>
+      <w:r>
+        <w:rPr>
+          <w:rFonts w:eastAsiaTheme="minorHAnsi"/>
+          <w:color w:val="000000"/>
+          <w:szCs w:val="21"/>
+          <w:shd w:val="clear" w:color="auto" w:fill="FFFFFF"/>
+        </w:rPr>
+        <w:t xml:space="preserve"> </w:t>
+      </w:r>
       <w:r>
         <w:rPr>
           <w:rFonts w:eastAsiaTheme="minorHAnsi" w:hint="eastAsia"/>
@@ -1302,9 +1075,8 @@
           <w:szCs w:val="21"/>
           <w:shd w:val="clear" w:color="auto" w:fill="FFFFFF"/>
         </w:rPr>
-        <w:t>蓝牙</w:t>
-      </w:r>
-      <w:proofErr w:type="gramEnd"/>
+        <w:t>文件</w:t>
+      </w:r>
       <w:r>
         <w:rPr>
           <w:rFonts w:eastAsiaTheme="minorHAnsi" w:hint="eastAsia"/>
@@ -1312,13 +1084,7 @@
           <w:szCs w:val="21"/>
           <w:shd w:val="clear" w:color="auto" w:fill="FFFFFF"/>
         </w:rPr>
-        <w:t>/NFC/Zigbee/NB-IoT</w:t>
-      </w:r>
-      <w:r>
-        <w:rPr>
-          <w:rFonts w:eastAsiaTheme="minorHAnsi" w:hint="eastAsia"/>
-        </w:rPr>
-        <w:t>等OTA方式，</w:t>
+        <w:t>。</w:t>
       </w:r>
       <w:r>
         <w:rPr>
@@ -1327,103 +1093,7 @@
           <w:szCs w:val="21"/>
           <w:shd w:val="clear" w:color="auto" w:fill="FFFFFF"/>
         </w:rPr>
-        <w:t>也可以通过有线方式进行升级，比如通过UART，USB或者SPI通信接口</w:t>
-      </w:r>
-      <w:proofErr w:type="gramStart"/>
-      <w:r>
-        <w:rPr>
-          <w:rFonts w:eastAsiaTheme="minorHAnsi" w:hint="eastAsia"/>
-          <w:color w:val="000000"/>
-          <w:szCs w:val="21"/>
-          <w:shd w:val="clear" w:color="auto" w:fill="FFFFFF"/>
-        </w:rPr>
-        <w:t>来</w:t>
-      </w:r>
-      <w:r>
-        <w:rPr>
-          <w:rFonts w:eastAsiaTheme="minorHAnsi" w:hint="eastAsia"/>
-          <w:color w:val="000000"/>
-          <w:szCs w:val="21"/>
-          <w:shd w:val="clear" w:color="auto" w:fill="FFFFFF"/>
-        </w:rPr>
-        <w:t>烧写</w:t>
-      </w:r>
-      <w:proofErr w:type="gramEnd"/>
-      <w:r>
-        <w:rPr>
-          <w:rFonts w:eastAsiaTheme="minorHAnsi" w:hint="eastAsia"/>
-          <w:color w:val="000000"/>
-          <w:szCs w:val="21"/>
-          <w:shd w:val="clear" w:color="auto" w:fill="FFFFFF"/>
-        </w:rPr>
-        <w:t>patch</w:t>
-      </w:r>
-      <w:r>
-        <w:rPr>
-          <w:rFonts w:eastAsiaTheme="minorHAnsi"/>
-          <w:color w:val="000000"/>
-          <w:szCs w:val="21"/>
-          <w:shd w:val="clear" w:color="auto" w:fill="FFFFFF"/>
-        </w:rPr>
-        <w:t xml:space="preserve"> </w:t>
-      </w:r>
-      <w:r>
-        <w:rPr>
-          <w:rFonts w:eastAsiaTheme="minorHAnsi" w:hint="eastAsia"/>
-          <w:color w:val="000000"/>
-          <w:szCs w:val="21"/>
-          <w:shd w:val="clear" w:color="auto" w:fill="FFFFFF"/>
-        </w:rPr>
-        <w:t>文件</w:t>
-      </w:r>
-      <w:r>
-        <w:rPr>
-          <w:rFonts w:eastAsiaTheme="minorHAnsi" w:hint="eastAsia"/>
-          <w:color w:val="000000"/>
-          <w:szCs w:val="21"/>
-          <w:shd w:val="clear" w:color="auto" w:fill="FFFFFF"/>
-        </w:rPr>
-        <w:t>。</w:t>
-      </w:r>
-      <w:proofErr w:type="gramStart"/>
-      <w:r>
-        <w:rPr>
-          <w:rFonts w:eastAsiaTheme="minorHAnsi" w:hint="eastAsia"/>
-          <w:color w:val="000000"/>
-          <w:szCs w:val="21"/>
-          <w:shd w:val="clear" w:color="auto" w:fill="FFFFFF"/>
-        </w:rPr>
-        <w:t>烧写完成</w:t>
-      </w:r>
-      <w:proofErr w:type="gramEnd"/>
-      <w:r>
-        <w:rPr>
-          <w:rFonts w:eastAsiaTheme="minorHAnsi" w:hint="eastAsia"/>
-          <w:color w:val="000000"/>
-          <w:szCs w:val="21"/>
-          <w:shd w:val="clear" w:color="auto" w:fill="FFFFFF"/>
-        </w:rPr>
-        <w:t>后就可以正常执行</w:t>
-      </w:r>
-      <w:proofErr w:type="spellStart"/>
-      <w:r>
-        <w:rPr>
-          <w:rFonts w:eastAsiaTheme="minorHAnsi" w:hint="eastAsia"/>
-          <w:color w:val="000000"/>
-          <w:szCs w:val="21"/>
-          <w:shd w:val="clear" w:color="auto" w:fill="FFFFFF"/>
-        </w:rPr>
-        <w:t>MCUBoot</w:t>
-      </w:r>
-      <w:proofErr w:type="spellEnd"/>
-      <w:r>
-        <w:rPr>
-          <w:rFonts w:eastAsiaTheme="minorHAnsi" w:hint="eastAsia"/>
-          <w:color w:val="000000"/>
-          <w:szCs w:val="21"/>
-          <w:shd w:val="clear" w:color="auto" w:fill="FFFFFF"/>
-        </w:rPr>
-        <w:t>后续步骤实现delta</w:t>
+        <w:t>烧写完成后就可以正常执行MCUBoot后续步骤实现delta</w:t>
       </w:r>
       <w:r>
         <w:rPr>
@@ -1652,17 +1322,8 @@
           <w:szCs w:val="21"/>
           <w:highlight w:val="yellow"/>
         </w:rPr>
-        <w:t>提取码：</w:t>
-      </w:r>
-      <w:proofErr w:type="spellStart"/>
-      <w:r>
-        <w:rPr>
-          <w:szCs w:val="21"/>
-          <w:highlight w:val="yellow"/>
-        </w:rPr>
-        <w:t>dota</w:t>
-      </w:r>
-      <w:proofErr w:type="spellEnd"/>
+        <w:t>提取码：dota</w:t>
+      </w:r>
     </w:p>
     <w:p>
       <w:pPr>
@@ -1695,58 +1356,13 @@
           <w:rFonts w:hint="eastAsia"/>
           <w:highlight w:val="yellow"/>
         </w:rPr>
-        <w:t xml:space="preserve">指令自动安装所需工具，主要工具有 </w:t>
-      </w:r>
-      <w:proofErr w:type="spellStart"/>
-      <w:r>
-        <w:rPr>
-          <w:rFonts w:hint="eastAsia"/>
-          <w:highlight w:val="yellow"/>
-        </w:rPr>
-        <w:t>detools</w:t>
-      </w:r>
-      <w:proofErr w:type="spellEnd"/>
-      <w:r>
-        <w:rPr>
-          <w:rFonts w:hint="eastAsia"/>
-          <w:highlight w:val="yellow"/>
-        </w:rPr>
-        <w:t>，</w:t>
-      </w:r>
-      <w:proofErr w:type="spellStart"/>
-      <w:r>
-        <w:rPr>
-          <w:rFonts w:hint="eastAsia"/>
-          <w:highlight w:val="yellow"/>
-        </w:rPr>
-        <w:t>py</w:t>
-      </w:r>
-      <w:r>
-        <w:rPr>
-          <w:highlight w:val="yellow"/>
-        </w:rPr>
-        <w:t>ocd</w:t>
-      </w:r>
-      <w:proofErr w:type="spellEnd"/>
-      <w:r>
-        <w:rPr>
-          <w:highlight w:val="yellow"/>
-        </w:rPr>
-        <w:t xml:space="preserve">, </w:t>
-      </w:r>
-      <w:proofErr w:type="spellStart"/>
-      <w:r>
-        <w:rPr>
-          <w:highlight w:val="yellow"/>
-        </w:rPr>
-        <w:t>pynrfjprog</w:t>
-      </w:r>
-      <w:proofErr w:type="spellEnd"/>
-      <w:r>
-        <w:rPr>
-          <w:highlight w:val="yellow"/>
-        </w:rPr>
-        <w:t xml:space="preserve"> </w:t>
+        <w:t>指令自动安装所需工具，主要工具有 detools，py</w:t>
+      </w:r>
+      <w:r>
+        <w:rPr>
+          <w:highlight w:val="yellow"/>
+        </w:rPr>
+        <w:t xml:space="preserve">ocd, pynrfjprog </w:t>
       </w:r>
       <w:r>
         <w:rPr>
@@ -1782,21 +1398,7 @@
         <w:rPr>
           <w:rFonts w:hint="eastAsia"/>
         </w:rPr>
-        <w:t>工程路径中的</w:t>
-      </w:r>
-      <w:proofErr w:type="spellStart"/>
-      <w:r>
-        <w:rPr>
-          <w:rFonts w:hint="eastAsia"/>
-        </w:rPr>
-        <w:t>Makefile</w:t>
-      </w:r>
-      <w:proofErr w:type="spellEnd"/>
-      <w:r>
-        <w:rPr>
-          <w:rFonts w:hint="eastAsia"/>
-        </w:rPr>
-        <w:t>文件已集成各种测试命令，具体步骤如下；</w:t>
+        <w:t>工程路径中的Makefile文件已集成各种测试命令，具体步骤如下；</w:t>
       </w:r>
     </w:p>
     <w:p>
@@ -1816,14 +1418,12 @@
         </w:numPr>
         <w:ind w:firstLineChars="0"/>
       </w:pPr>
-      <w:proofErr w:type="spellStart"/>
       <w:r>
         <w:rPr>
           <w:rFonts w:hint="eastAsia"/>
         </w:rPr>
         <w:t>VSCode</w:t>
       </w:r>
-      <w:proofErr w:type="spellEnd"/>
       <w:r>
         <w:t xml:space="preserve"> </w:t>
       </w:r>
@@ -1837,19 +1437,11 @@
         <w:rPr>
           <w:rFonts w:hint="eastAsia"/>
         </w:rPr>
-        <w:t>编译生成两个不同的</w:t>
-      </w:r>
-      <w:proofErr w:type="spellStart"/>
-      <w:r>
-        <w:rPr>
-          <w:rFonts w:hint="eastAsia"/>
-        </w:rPr>
-        <w:t>app_</w:t>
+        <w:t>编译生成两个不同的app_</w:t>
       </w:r>
       <w:r>
         <w:t>update.bin</w:t>
       </w:r>
-      <w:proofErr w:type="spellEnd"/>
       <w:r>
         <w:rPr>
           <w:rFonts w:hint="eastAsia"/>
@@ -1857,47 +1449,26 @@
         <w:t>文件， 并将其拷入工程目录下的</w:t>
       </w:r>
       <w:r>
-        <w:t>binaries\</w:t>
-      </w:r>
-      <w:proofErr w:type="spellStart"/>
-      <w:r>
-        <w:t>signed_images</w:t>
-      </w:r>
-      <w:proofErr w:type="spellEnd"/>
-      <w:r>
-        <w:rPr>
-          <w:rFonts w:hint="eastAsia"/>
-        </w:rPr>
-        <w:t>文件夹，将其中一个改为</w:t>
-      </w:r>
-      <w:proofErr w:type="spellStart"/>
-      <w:r>
-        <w:rPr>
-          <w:rFonts w:hint="eastAsia"/>
-        </w:rPr>
-        <w:t>source</w:t>
+        <w:t>binaries\signed_images</w:t>
+      </w:r>
+      <w:r>
+        <w:rPr>
+          <w:rFonts w:hint="eastAsia"/>
+        </w:rPr>
+        <w:t>文件夹，将其中一个改为source</w:t>
       </w:r>
       <w:r>
         <w:t>.bin</w:t>
       </w:r>
-      <w:proofErr w:type="spellEnd"/>
-      <w:r>
-        <w:rPr>
-          <w:rFonts w:hint="eastAsia"/>
-        </w:rPr>
-        <w:t>即源文件，另一个改为</w:t>
-      </w:r>
-      <w:proofErr w:type="spellStart"/>
-      <w:r>
-        <w:rPr>
-          <w:rFonts w:hint="eastAsia"/>
-        </w:rPr>
-        <w:t>t</w:t>
+      <w:r>
+        <w:rPr>
+          <w:rFonts w:hint="eastAsia"/>
+        </w:rPr>
+        <w:t>即源文件，另一个改为t</w:t>
       </w:r>
       <w:r>
         <w:t>arget.bin</w:t>
       </w:r>
-      <w:proofErr w:type="spellEnd"/>
       <w:r>
         <w:rPr>
           <w:rFonts w:hint="eastAsia"/>
@@ -1915,23 +1486,7 @@
         <w:ind w:firstLineChars="0"/>
       </w:pPr>
       <w:r>
-        <w:t>生成差分包</w:t>
-      </w:r>
-      <w:proofErr w:type="spellStart"/>
-      <w:r>
-        <w:t>patch.bin</w:t>
-      </w:r>
-      <w:proofErr w:type="spellEnd"/>
-      <w:r>
-        <w:t>, 输入指令 make create-patch. 注意此时生成的</w:t>
-      </w:r>
-      <w:proofErr w:type="spellStart"/>
-      <w:r>
-        <w:t>patch,bin</w:t>
-      </w:r>
-      <w:proofErr w:type="spellEnd"/>
-      <w:r>
-        <w:t>文件头部</w:t>
+        <w:t>生成差分包patch.bin, 输入指令 make create-patch. 注意此时生成的patch,bin文件头部</w:t>
       </w:r>
       <w:r>
         <w:rPr>
@@ -1969,13 +1524,8 @@
         </w:rPr>
         <w:t>注释掉</w:t>
       </w:r>
-      <w:proofErr w:type="spellStart"/>
-      <w:r>
-        <w:t>Makefile</w:t>
-      </w:r>
-      <w:proofErr w:type="spellEnd"/>
-      <w:r>
-        <w:t>文件的create-patch指令</w:t>
+      <w:r>
+        <w:t>Makefile文件的create-patch指令</w:t>
       </w:r>
       <w:r>
         <w:rPr>
@@ -2076,36 +1626,20 @@
         <w:rPr>
           <w:rFonts w:hint="eastAsia"/>
         </w:rPr>
-        <w:t>此时PC会将</w:t>
-      </w:r>
-      <w:proofErr w:type="spellStart"/>
-      <w:r>
-        <w:rPr>
-          <w:rFonts w:hint="eastAsia"/>
-        </w:rPr>
-        <w:t>souce</w:t>
+        <w:t>此时PC会将souce</w:t>
       </w:r>
       <w:r>
         <w:t>.bin</w:t>
       </w:r>
-      <w:proofErr w:type="spellEnd"/>
-      <w:r>
-        <w:rPr>
-          <w:rFonts w:hint="eastAsia"/>
-        </w:rPr>
-        <w:t>和</w:t>
-      </w:r>
-      <w:proofErr w:type="spellStart"/>
-      <w:r>
-        <w:rPr>
-          <w:rFonts w:hint="eastAsia"/>
-        </w:rPr>
-        <w:t>p</w:t>
+      <w:r>
+        <w:rPr>
+          <w:rFonts w:hint="eastAsia"/>
+        </w:rPr>
+        <w:t>和p</w:t>
       </w:r>
       <w:r>
         <w:t>atch.bin</w:t>
       </w:r>
-      <w:proofErr w:type="spellEnd"/>
       <w:r>
         <w:rPr>
           <w:rFonts w:hint="eastAsia"/>
@@ -2113,21 +1647,11 @@
         <w:t>结合生成新的image保存在</w:t>
       </w:r>
       <w:r>
-        <w:t>binaries\</w:t>
-      </w:r>
-      <w:proofErr w:type="spellStart"/>
-      <w:r>
-        <w:t>flash_dumps</w:t>
-      </w:r>
-      <w:proofErr w:type="spellEnd"/>
-      <w:r>
-        <w:t>\</w:t>
-      </w:r>
-      <w:proofErr w:type="spellStart"/>
-      <w:r>
-        <w:t>target.bin</w:t>
-      </w:r>
-      <w:proofErr w:type="spellEnd"/>
+        <w:t>binaries\flash_dumps</w:t>
+      </w:r>
+      <w:r>
+        <w:t>\target.bin</w:t>
+      </w:r>
       <w:r>
         <w:rPr>
           <w:rFonts w:hint="eastAsia"/>
@@ -2157,36 +1681,20 @@
         <w:rPr>
           <w:rFonts w:hint="eastAsia"/>
         </w:rPr>
-        <w:t>， 此时查看MCU的输出是否和</w:t>
-      </w:r>
-      <w:proofErr w:type="spellStart"/>
-      <w:r>
-        <w:rPr>
-          <w:rFonts w:hint="eastAsia"/>
-        </w:rPr>
-        <w:t>target.</w:t>
+        <w:t>， 此时查看MCU的输出是否和target.</w:t>
       </w:r>
       <w:r>
         <w:t>bin</w:t>
       </w:r>
-      <w:proofErr w:type="spellEnd"/>
-      <w:r>
-        <w:rPr>
-          <w:rFonts w:hint="eastAsia"/>
-        </w:rPr>
-        <w:t>一致。 也可以直接用软件对比新生成的image和</w:t>
-      </w:r>
-      <w:proofErr w:type="spellStart"/>
-      <w:r>
-        <w:rPr>
-          <w:rFonts w:hint="eastAsia"/>
-        </w:rPr>
-        <w:t>target.</w:t>
+      <w:r>
+        <w:rPr>
+          <w:rFonts w:hint="eastAsia"/>
+        </w:rPr>
+        <w:t>一致。 也可以直接用软件对比新生成的image和target.</w:t>
       </w:r>
       <w:r>
         <w:t>bin</w:t>
       </w:r>
-      <w:proofErr w:type="spellEnd"/>
       <w:r>
         <w:rPr>
           <w:rFonts w:hint="eastAsia"/>

</xml_diff>